<commit_message>
- Updated task section
</commit_message>
<xml_diff>
--- a/PlexByte.App.MoCab.Docs/MoCab Documentation.docx
+++ b/PlexByte.App.MoCab.Docs/MoCab Documentation.docx
@@ -10,7 +10,6 @@
           <w:docPartUnique/>
         </w:docPartObj>
       </w:sdtPr>
-      <w:sdtEndPr/>
       <w:sdtContent>
         <w:p>
           <w:r>
@@ -837,14 +836,12 @@
                 <v:path o:extrusionok="f" gradientshapeok="t" o:connecttype="rect"/>
                 <o:lock v:ext="edit" aspectratio="t"/>
               </v:shapetype>
-              <v:shape id="_x0000_i1040" type="#_x0000_t75" style="width:141.75pt;height:141.75pt" o:ole="">
+              <v:shape id="_x0000_i1025" type="#_x0000_t75" style="width:141.75pt;height:141.75pt" o:ole="">
                 <v:imagedata r:id="rId11" o:title=""/>
               </v:shape>
-              <o:OLEObject Type="Embed" ProgID="PBrush" ShapeID="_x0000_i1040" DrawAspect="Content" ObjectID="_1510405131" r:id="rId12"/>
+              <o:OLEObject Type="Embed" ProgID="PBrush" ShapeID="_x0000_i1025" DrawAspect="Content" ObjectID="_1510435145" r:id="rId12"/>
             </w:object>
           </w:r>
-          <w:bookmarkStart w:id="0" w:name="_GoBack"/>
-          <w:bookmarkEnd w:id="0"/>
           <w:r>
             <w:rPr>
               <w:sz w:val="21"/>
@@ -858,6 +855,13 @@
     <w:p/>
     <w:sdt>
       <w:sdtPr>
+        <w:rPr>
+          <w:caps w:val="0"/>
+          <w:color w:val="auto"/>
+          <w:spacing w:val="0"/>
+          <w:sz w:val="20"/>
+          <w:szCs w:val="20"/>
+        </w:rPr>
         <w:id w:val="1760165510"/>
         <w:docPartObj>
           <w:docPartGallery w:val="Table of Contents"/>
@@ -868,12 +872,7 @@
         <w:rPr>
           <w:b/>
           <w:bCs/>
-          <w:caps w:val="0"/>
           <w:noProof/>
-          <w:color w:val="auto"/>
-          <w:spacing w:val="0"/>
-          <w:sz w:val="20"/>
-          <w:szCs w:val="20"/>
         </w:rPr>
       </w:sdtEndPr>
       <w:sdtContent>
@@ -2277,7 +2276,7 @@
           <w:szCs w:val="22"/>
         </w:rPr>
       </w:pPr>
-      <w:bookmarkStart w:id="1" w:name="_Toc436661914"/>
+      <w:bookmarkStart w:id="0" w:name="_Toc436661914"/>
       <w:r>
         <w:br w:type="page"/>
       </w:r>
@@ -2290,6 +2289,17 @@
         <w:lastRenderedPageBreak/>
         <w:t>Management Summary</w:t>
       </w:r>
+      <w:bookmarkEnd w:id="0"/>
+    </w:p>
+    <w:p/>
+    <w:p>
+      <w:pPr>
+        <w:pStyle w:val="Heading2"/>
+      </w:pPr>
+      <w:bookmarkStart w:id="1" w:name="_Toc436661915"/>
+      <w:r>
+        <w:t>What is MoCap</w:t>
+      </w:r>
       <w:bookmarkEnd w:id="1"/>
     </w:p>
     <w:p/>
@@ -2297,27 +2307,11 @@
       <w:pPr>
         <w:pStyle w:val="Heading2"/>
       </w:pPr>
-      <w:bookmarkStart w:id="2" w:name="_Toc436661915"/>
-      <w:r>
-        <w:t xml:space="preserve">What is </w:t>
-      </w:r>
-      <w:proofErr w:type="spellStart"/>
-      <w:r>
-        <w:t>MoCap</w:t>
-      </w:r>
-      <w:bookmarkEnd w:id="2"/>
-      <w:proofErr w:type="spellEnd"/>
-    </w:p>
-    <w:p/>
-    <w:p>
-      <w:pPr>
-        <w:pStyle w:val="Heading2"/>
-      </w:pPr>
-      <w:bookmarkStart w:id="3" w:name="_Toc436661916"/>
+      <w:bookmarkStart w:id="2" w:name="_Toc436661916"/>
       <w:r>
         <w:t>License addendum</w:t>
       </w:r>
-      <w:bookmarkEnd w:id="3"/>
+      <w:bookmarkEnd w:id="2"/>
     </w:p>
     <w:p/>
     <w:p>
@@ -2338,10 +2332,21 @@
       <w:pPr>
         <w:pStyle w:val="Heading1"/>
       </w:pPr>
-      <w:bookmarkStart w:id="4" w:name="_Toc436661917"/>
+      <w:bookmarkStart w:id="3" w:name="_Toc436661917"/>
       <w:r>
         <w:lastRenderedPageBreak/>
         <w:t>Requirements Engineering</w:t>
+      </w:r>
+      <w:bookmarkEnd w:id="3"/>
+    </w:p>
+    <w:p/>
+    <w:p>
+      <w:pPr>
+        <w:pStyle w:val="Heading2"/>
+      </w:pPr>
+      <w:bookmarkStart w:id="4" w:name="_Toc436661918"/>
+      <w:r>
+        <w:t>Technological requirements</w:t>
       </w:r>
       <w:bookmarkEnd w:id="4"/>
     </w:p>
@@ -2350,22 +2355,11 @@
       <w:pPr>
         <w:pStyle w:val="Heading2"/>
       </w:pPr>
-      <w:bookmarkStart w:id="5" w:name="_Toc436661918"/>
-      <w:r>
-        <w:t>Technological requirements</w:t>
-      </w:r>
-      <w:bookmarkEnd w:id="5"/>
-    </w:p>
-    <w:p/>
-    <w:p>
-      <w:pPr>
-        <w:pStyle w:val="Heading2"/>
-      </w:pPr>
-      <w:bookmarkStart w:id="6" w:name="_Toc436661919"/>
+      <w:bookmarkStart w:id="5" w:name="_Toc436661919"/>
       <w:r>
         <w:t>Technology Matrix</w:t>
       </w:r>
-      <w:bookmarkEnd w:id="6"/>
+      <w:bookmarkEnd w:id="5"/>
     </w:p>
     <w:p/>
     <w:p>
@@ -2386,21 +2380,44 @@
       <w:pPr>
         <w:pStyle w:val="Heading1"/>
       </w:pPr>
-      <w:bookmarkStart w:id="7" w:name="_Toc436661920"/>
+      <w:bookmarkStart w:id="6" w:name="_Toc436661920"/>
       <w:r>
         <w:lastRenderedPageBreak/>
         <w:t>Solution Documentation</w:t>
+      </w:r>
+      <w:bookmarkEnd w:id="6"/>
+    </w:p>
+    <w:p/>
+    <w:p>
+      <w:pPr>
+        <w:pStyle w:val="Heading2"/>
+      </w:pPr>
+      <w:bookmarkStart w:id="7" w:name="_Toc436661921"/>
+      <w:r>
+        <w:t xml:space="preserve">Interaction </w:t>
+      </w:r>
+      <w:r>
+        <w:t>Components</w:t>
       </w:r>
       <w:bookmarkEnd w:id="7"/>
     </w:p>
     <w:p/>
     <w:p>
       <w:pPr>
-        <w:pStyle w:val="Heading2"/>
+        <w:pStyle w:val="Heading3"/>
       </w:pPr>
-      <w:bookmarkStart w:id="8" w:name="_Toc436661921"/>
       <w:r>
-        <w:t>Components</w:t>
+        <w:t>Interfaces</w:t>
+      </w:r>
+    </w:p>
+    <w:p/>
+    <w:p>
+      <w:pPr>
+        <w:pStyle w:val="Heading3"/>
+      </w:pPr>
+      <w:bookmarkStart w:id="8" w:name="_Toc436661922"/>
+      <w:r>
+        <w:t>Chat</w:t>
       </w:r>
       <w:bookmarkEnd w:id="8"/>
     </w:p>
@@ -2409,9 +2426,9 @@
       <w:pPr>
         <w:pStyle w:val="Heading3"/>
       </w:pPr>
-      <w:bookmarkStart w:id="9" w:name="_Toc436661922"/>
+      <w:bookmarkStart w:id="9" w:name="_Toc436661923"/>
       <w:r>
-        <w:t>Chat</w:t>
+        <w:t>Project</w:t>
       </w:r>
       <w:bookmarkEnd w:id="9"/>
     </w:p>
@@ -2420,20 +2437,83 @@
       <w:pPr>
         <w:pStyle w:val="Heading3"/>
       </w:pPr>
-      <w:bookmarkStart w:id="10" w:name="_Toc436661923"/>
+      <w:bookmarkStart w:id="10" w:name="_Toc436661924"/>
       <w:r>
-        <w:t>Project</w:t>
+        <w:t>Task</w:t>
       </w:r>
       <w:bookmarkEnd w:id="10"/>
     </w:p>
+    <w:p>
+      <w:r>
+        <w:t>A task represents a piece of work one has to accomplish, typically until a date specified. It can consist out of many other subtasks which, as a whole, represent specific work.</w:t>
+      </w:r>
+    </w:p>
+    <w:p>
+      <w:pPr>
+        <w:pStyle w:val="IntenseQuote"/>
+      </w:pPr>
+      <w:r>
+        <w:t xml:space="preserve">As an Example: </w:t>
+      </w:r>
+    </w:p>
+    <w:p>
+      <w:pPr>
+        <w:pStyle w:val="IntenseQuote"/>
+      </w:pPr>
+      <w:r>
+        <w:t>The task “Go Shopping” consists, of subtasks</w:t>
+      </w:r>
+      <w:r>
+        <w:br/>
+        <w:t xml:space="preserve">“Get milk, honey and wheat” </w:t>
+      </w:r>
+      <w:r>
+        <w:br/>
+        <w:t>“Fill-up Gas”</w:t>
+      </w:r>
+    </w:p>
+    <w:p>
+      <w:r>
+        <w:t xml:space="preserve">The task then is assigned to a project. In case a task contains subtasks, they automatically belong to the same project. </w:t>
+      </w:r>
+      <w:r>
+        <w:t xml:space="preserve">You can enrich the task with a description and estimate its hours and cost. </w:t>
+      </w:r>
+    </w:p>
+    <w:p>
+      <w:pPr>
+        <w:pStyle w:val="Heading4"/>
+      </w:pPr>
+      <w:r>
+        <w:t>Auto assigning a task</w:t>
+      </w:r>
+    </w:p>
+    <w:p>
+      <w:r>
+        <w:t>The task typically, although not required, can have a due date and a priority. The priority is used to determine the importance compared to others. When auto-assigning priority and due date are taken into consideration, as the system tries to find a project member that contributes enough time towards this project.</w:t>
+      </w:r>
+      <w:r>
+        <w:br/>
+        <w:t>In other words, if a task will take 5 hours to complete and has to be completed within 2 days, a project member contributing 1 hour a day will not be assigned to this task.</w:t>
+      </w:r>
+    </w:p>
+    <w:p>
+      <w:pPr>
+        <w:pStyle w:val="Heading4"/>
+      </w:pPr>
+      <w:r>
+        <w:t>Class Diagram</w:t>
+      </w:r>
+    </w:p>
+    <w:p/>
     <w:p/>
     <w:p>
       <w:pPr>
         <w:pStyle w:val="Heading3"/>
       </w:pPr>
-      <w:bookmarkStart w:id="11" w:name="_Toc436661924"/>
+      <w:bookmarkStart w:id="11" w:name="_Toc436661925"/>
       <w:r>
-        <w:t>Task</w:t>
+        <w:t>Poll</w:t>
       </w:r>
       <w:bookmarkEnd w:id="11"/>
     </w:p>
@@ -2442,22 +2522,21 @@
       <w:pPr>
         <w:pStyle w:val="Heading3"/>
       </w:pPr>
-      <w:bookmarkStart w:id="12" w:name="_Toc436661925"/>
       <w:r>
-        <w:t>Poll</w:t>
+        <w:lastRenderedPageBreak/>
+        <w:t>Reporting</w:t>
       </w:r>
-      <w:bookmarkEnd w:id="12"/>
+      <w:bookmarkStart w:id="12" w:name="_Toc436661926"/>
     </w:p>
     <w:p/>
     <w:p>
       <w:pPr>
         <w:pStyle w:val="Heading3"/>
       </w:pPr>
-      <w:bookmarkStart w:id="13" w:name="_Toc436661926"/>
       <w:r>
         <w:t>Accounting</w:t>
       </w:r>
-      <w:bookmarkEnd w:id="13"/>
+      <w:bookmarkEnd w:id="12"/>
     </w:p>
     <w:p/>
     <w:p>
@@ -2482,32 +2561,37 @@
       <w:pPr>
         <w:pStyle w:val="Heading3"/>
       </w:pPr>
-      <w:bookmarkStart w:id="14" w:name="_Toc436661927"/>
+      <w:bookmarkStart w:id="13" w:name="_Toc436661927"/>
       <w:r>
         <w:t>Class Diagram</w:t>
+      </w:r>
+      <w:bookmarkEnd w:id="13"/>
+    </w:p>
+    <w:p/>
+    <w:p>
+      <w:pPr>
+        <w:pStyle w:val="Heading3"/>
+      </w:pPr>
+      <w:bookmarkStart w:id="14" w:name="_Toc436661928"/>
+      <w:r>
+        <w:t>Messaging Diagram</w:t>
       </w:r>
       <w:bookmarkEnd w:id="14"/>
     </w:p>
     <w:p/>
     <w:p>
       <w:pPr>
-        <w:pStyle w:val="Heading3"/>
-      </w:pPr>
-      <w:bookmarkStart w:id="15" w:name="_Toc436661928"/>
-      <w:r>
-        <w:t>Messaging Diagram</w:t>
-      </w:r>
-      <w:bookmarkEnd w:id="15"/>
-    </w:p>
-    <w:p/>
-    <w:p>
-      <w:pPr>
         <w:pStyle w:val="Heading2"/>
       </w:pPr>
-      <w:bookmarkStart w:id="16" w:name="_Toc436661929"/>
+      <w:bookmarkStart w:id="15" w:name="_Toc436661929"/>
       <w:r>
         <w:t>Backend</w:t>
       </w:r>
+      <w:bookmarkEnd w:id="15"/>
+      <w:r>
+        <w:t xml:space="preserve"> Components</w:t>
+      </w:r>
+      <w:bookmarkStart w:id="16" w:name="_GoBack"/>
       <w:bookmarkEnd w:id="16"/>
     </w:p>
     <w:p/>
@@ -2527,7 +2611,6 @@
         <w:pStyle w:val="Heading4"/>
       </w:pPr>
       <w:r>
-        <w:lastRenderedPageBreak/>
         <w:t>Programmability</w:t>
       </w:r>
     </w:p>
@@ -2564,12 +2647,10 @@
         <w:pStyle w:val="Heading2"/>
       </w:pPr>
       <w:bookmarkStart w:id="18" w:name="_Toc436661931"/>
-      <w:proofErr w:type="spellStart"/>
       <w:r>
         <w:t>WebService</w:t>
       </w:r>
       <w:bookmarkEnd w:id="18"/>
-      <w:proofErr w:type="spellEnd"/>
     </w:p>
     <w:p/>
     <w:p>
@@ -2592,6 +2673,24 @@
         <w:t>Bindings</w:t>
       </w:r>
       <w:bookmarkEnd w:id="20"/>
+    </w:p>
+    <w:p/>
+    <w:p>
+      <w:pPr>
+        <w:pStyle w:val="Heading2"/>
+      </w:pPr>
+      <w:r>
+        <w:t>Security Components</w:t>
+      </w:r>
+    </w:p>
+    <w:p/>
+    <w:p>
+      <w:pPr>
+        <w:pStyle w:val="Heading2"/>
+      </w:pPr>
+      <w:r>
+        <w:t>Logging Components</w:t>
+      </w:r>
     </w:p>
     <w:sectPr>
       <w:headerReference w:type="even" r:id="rId13"/>
@@ -2753,7 +2852,7 @@
                                   <w:bCs/>
                                   <w:noProof/>
                                 </w:rPr>
-                                <w:t>2</w:t>
+                                <w:t>6</w:t>
                               </w:r>
                               <w:r>
                                 <w:rPr>
@@ -2798,7 +2897,7 @@
                                   <w:bCs/>
                                   <w:noProof/>
                                 </w:rPr>
-                                <w:t>5</w:t>
+                                <w:t>6</w:t>
                               </w:r>
                               <w:r>
                                 <w:rPr>
@@ -2933,7 +3032,7 @@
                             <w:bCs/>
                             <w:noProof/>
                           </w:rPr>
-                          <w:t>2</w:t>
+                          <w:t>6</w:t>
                         </w:r>
                         <w:r>
                           <w:rPr>
@@ -2978,7 +3077,7 @@
                             <w:bCs/>
                             <w:noProof/>
                           </w:rPr>
-                          <w:t>5</w:t>
+                          <w:t>6</w:t>
                         </w:r>
                         <w:r>
                           <w:rPr>
@@ -3476,17 +3575,11 @@
                               <w:alias w:val="Title"/>
                               <w:tag w:val=""/>
                               <w:id w:val="2329916"/>
-                              <w:placeholder>
-                                <w:docPart w:val="A643DB2BCEDE4D11AD476A929A51B78C"/>
-                              </w:placeholder>
                               <w:dataBinding w:prefixMappings="xmlns:ns0='http://purl.org/dc/elements/1.1/' xmlns:ns1='http://schemas.openxmlformats.org/package/2006/metadata/core-properties' " w:xpath="/ns1:coreProperties[1]/ns0:title[1]" w:storeItemID="{6C3C8BC8-F283-45AE-878A-BAB7291924A1}"/>
                               <w:text/>
                             </w:sdtPr>
                             <w:sdtContent>
                               <w:r>
-                                <w:rPr>
-                                  <w:lang w:val="de-CH"/>
-                                </w:rPr>
                                 <w:t>Mobile Communication App</w:t>
                               </w:r>
                             </w:sdtContent>
@@ -3496,8 +3589,6 @@
                           </w:r>
                           <w:r>
                             <w:tab/>
-                          </w:r>
-                          <w:r>
                             <w:t xml:space="preserve">Page </w:t>
                           </w:r>
                           <w:r>
@@ -3531,7 +3622,7 @@
                               <w:bCs/>
                               <w:noProof/>
                             </w:rPr>
-                            <w:t>3</w:t>
+                            <w:t>5</w:t>
                           </w:r>
                           <w:r>
                             <w:rPr>
@@ -3543,13 +3634,7 @@
                             <w:fldChar w:fldCharType="end"/>
                           </w:r>
                           <w:r>
-                            <w:t xml:space="preserve"> </w:t>
-                          </w:r>
-                          <w:r>
-                            <w:t>/</w:t>
-                          </w:r>
-                          <w:r>
-                            <w:t xml:space="preserve"> </w:t>
+                            <w:t xml:space="preserve"> / </w:t>
                           </w:r>
                           <w:r>
                             <w:rPr>
@@ -3582,7 +3667,7 @@
                               <w:bCs/>
                               <w:noProof/>
                             </w:rPr>
-                            <w:t>5</w:t>
+                            <w:t>6</w:t>
                           </w:r>
                           <w:r>
                             <w:rPr>
@@ -3601,48 +3686,28 @@
                               <w:tab w:val="right" w:pos="9057"/>
                             </w:tabs>
                           </w:pPr>
-                          <w:r>
-                            <w:fldChar w:fldCharType="begin"/>
-                          </w:r>
-                          <w:r>
-                            <w:instrText xml:space="preserve"> AUTHOR  \* FirstCap  \* MERGEFORMAT </w:instrText>
-                          </w:r>
-                          <w:r>
-                            <w:fldChar w:fldCharType="separate"/>
-                          </w:r>
-                          <w:r>
-                            <w:rPr>
-                              <w:noProof/>
-                            </w:rPr>
-                            <w:t>Christian B. Sax;f.ochsn3r@gmail.com</w:t>
-                          </w:r>
-                          <w:r>
-                            <w:fldChar w:fldCharType="end"/>
-                          </w:r>
+                          <w:fldSimple w:instr=" AUTHOR  \* FirstCap  \* MERGEFORMAT ">
+                            <w:r>
+                              <w:rPr>
+                                <w:noProof/>
+                              </w:rPr>
+                              <w:t>Christian B. Sax;f.ochsn3r@gmail.com</w:t>
+                            </w:r>
+                          </w:fldSimple>
                           <w:r>
                             <w:tab/>
                           </w:r>
                           <w:r>
                             <w:tab/>
                           </w:r>
-                          <w:r>
-                            <w:fldChar w:fldCharType="begin"/>
-                          </w:r>
-                          <w:r>
-                            <w:instrText xml:space="preserve"> SAVEDATE   \* MERGEFORMAT </w:instrText>
-                          </w:r>
-                          <w:r>
-                            <w:fldChar w:fldCharType="separate"/>
-                          </w:r>
-                          <w:r>
-                            <w:rPr>
-                              <w:noProof/>
-                            </w:rPr>
-                            <w:t>11/30/2015 12:28:00 PM</w:t>
-                          </w:r>
-                          <w:r>
-                            <w:fldChar w:fldCharType="end"/>
-                          </w:r>
+                          <w:fldSimple w:instr=" SAVEDATE   \* MERGEFORMAT ">
+                            <w:r>
+                              <w:rPr>
+                                <w:noProof/>
+                              </w:rPr>
+                              <w:t>11/30/2015 4:11:00 PM</w:t>
+                            </w:r>
+                          </w:fldSimple>
                         </w:p>
                         <w:p>
                           <w:pPr>
@@ -3683,17 +3748,11 @@
                         <w:alias w:val="Title"/>
                         <w:tag w:val=""/>
                         <w:id w:val="2329916"/>
-                        <w:placeholder>
-                          <w:docPart w:val="A643DB2BCEDE4D11AD476A929A51B78C"/>
-                        </w:placeholder>
                         <w:dataBinding w:prefixMappings="xmlns:ns0='http://purl.org/dc/elements/1.1/' xmlns:ns1='http://schemas.openxmlformats.org/package/2006/metadata/core-properties' " w:xpath="/ns1:coreProperties[1]/ns0:title[1]" w:storeItemID="{6C3C8BC8-F283-45AE-878A-BAB7291924A1}"/>
                         <w:text/>
                       </w:sdtPr>
                       <w:sdtContent>
                         <w:r>
-                          <w:rPr>
-                            <w:lang w:val="de-CH"/>
-                          </w:rPr>
                           <w:t>Mobile Communication App</w:t>
                         </w:r>
                       </w:sdtContent>
@@ -3703,8 +3762,6 @@
                     </w:r>
                     <w:r>
                       <w:tab/>
-                    </w:r>
-                    <w:r>
                       <w:t xml:space="preserve">Page </w:t>
                     </w:r>
                     <w:r>
@@ -3738,7 +3795,7 @@
                         <w:bCs/>
                         <w:noProof/>
                       </w:rPr>
-                      <w:t>3</w:t>
+                      <w:t>5</w:t>
                     </w:r>
                     <w:r>
                       <w:rPr>
@@ -3750,13 +3807,7 @@
                       <w:fldChar w:fldCharType="end"/>
                     </w:r>
                     <w:r>
-                      <w:t xml:space="preserve"> </w:t>
-                    </w:r>
-                    <w:r>
-                      <w:t>/</w:t>
-                    </w:r>
-                    <w:r>
-                      <w:t xml:space="preserve"> </w:t>
+                      <w:t xml:space="preserve"> / </w:t>
                     </w:r>
                     <w:r>
                       <w:rPr>
@@ -3789,7 +3840,7 @@
                         <w:bCs/>
                         <w:noProof/>
                       </w:rPr>
-                      <w:t>5</w:t>
+                      <w:t>6</w:t>
                     </w:r>
                     <w:r>
                       <w:rPr>
@@ -3808,48 +3859,28 @@
                         <w:tab w:val="right" w:pos="9057"/>
                       </w:tabs>
                     </w:pPr>
-                    <w:r>
-                      <w:fldChar w:fldCharType="begin"/>
-                    </w:r>
-                    <w:r>
-                      <w:instrText xml:space="preserve"> AUTHOR  \* FirstCap  \* MERGEFORMAT </w:instrText>
-                    </w:r>
-                    <w:r>
-                      <w:fldChar w:fldCharType="separate"/>
-                    </w:r>
-                    <w:r>
-                      <w:rPr>
-                        <w:noProof/>
-                      </w:rPr>
-                      <w:t>Christian B. Sax;f.ochsn3r@gmail.com</w:t>
-                    </w:r>
-                    <w:r>
-                      <w:fldChar w:fldCharType="end"/>
-                    </w:r>
+                    <w:fldSimple w:instr=" AUTHOR  \* FirstCap  \* MERGEFORMAT ">
+                      <w:r>
+                        <w:rPr>
+                          <w:noProof/>
+                        </w:rPr>
+                        <w:t>Christian B. Sax;f.ochsn3r@gmail.com</w:t>
+                      </w:r>
+                    </w:fldSimple>
                     <w:r>
                       <w:tab/>
                     </w:r>
                     <w:r>
                       <w:tab/>
                     </w:r>
-                    <w:r>
-                      <w:fldChar w:fldCharType="begin"/>
-                    </w:r>
-                    <w:r>
-                      <w:instrText xml:space="preserve"> SAVEDATE   \* MERGEFORMAT </w:instrText>
-                    </w:r>
-                    <w:r>
-                      <w:fldChar w:fldCharType="separate"/>
-                    </w:r>
-                    <w:r>
-                      <w:rPr>
-                        <w:noProof/>
-                      </w:rPr>
-                      <w:t>11/30/2015 12:28:00 PM</w:t>
-                    </w:r>
-                    <w:r>
-                      <w:fldChar w:fldCharType="end"/>
-                    </w:r>
+                    <w:fldSimple w:instr=" SAVEDATE   \* MERGEFORMAT ">
+                      <w:r>
+                        <w:rPr>
+                          <w:noProof/>
+                        </w:rPr>
+                        <w:t>11/30/2015 4:11:00 PM</w:t>
+                      </w:r>
+                    </w:fldSimple>
                   </w:p>
                   <w:p>
                     <w:pPr>
@@ -3995,7 +4026,7 @@
                               <w:noProof/>
                               <w:lang w:val="de-CH"/>
                             </w:rPr>
-                            <w:t>Management Summary</w:t>
+                            <w:t>Solution Documentation</w:t>
                           </w:r>
                           <w:r>
                             <w:rPr>
@@ -4046,7 +4077,7 @@
                               <w:noProof/>
                               <w:lang w:val="de-CH"/>
                             </w:rPr>
-                            <w:t>What is MoCap</w:t>
+                            <w:t>Security Components</w:t>
                           </w:r>
                           <w:r>
                             <w:rPr>
@@ -4114,7 +4145,7 @@
                         <w:noProof/>
                         <w:lang w:val="de-CH"/>
                       </w:rPr>
-                      <w:t>Management Summary</w:t>
+                      <w:t>Solution Documentation</w:t>
                     </w:r>
                     <w:r>
                       <w:rPr>
@@ -4165,7 +4196,7 @@
                         <w:noProof/>
                         <w:lang w:val="de-CH"/>
                       </w:rPr>
-                      <w:t>What is MoCap</w:t>
+                      <w:t>Security Components</w:t>
                     </w:r>
                     <w:r>
                       <w:rPr>
@@ -4253,7 +4284,7 @@
                               <w:noProof/>
                               <w:color w:val="FFFFFF" w:themeColor="background1"/>
                             </w:rPr>
-                            <w:t>2</w:t>
+                            <w:t>6</w:t>
                           </w:r>
                           <w:r>
                             <w:rPr>
@@ -4307,7 +4338,7 @@
                         <w:noProof/>
                         <w:color w:val="FFFFFF" w:themeColor="background1"/>
                       </w:rPr>
-                      <w:t>2</w:t>
+                      <w:t>6</w:t>
                     </w:r>
                     <w:r>
                       <w:rPr>
@@ -4449,7 +4480,7 @@
                             <w:rPr>
                               <w:noProof/>
                             </w:rPr>
-                            <w:instrText>Requirements Engineering</w:instrText>
+                            <w:instrText>Solution Documentation</w:instrText>
                           </w:r>
                           <w:r>
                             <w:rPr>
@@ -4485,7 +4516,7 @@
                             <w:rPr>
                               <w:noProof/>
                             </w:rPr>
-                            <w:instrText>Requirements Engineering</w:instrText>
+                            <w:instrText>Solution Documentation</w:instrText>
                           </w:r>
                           <w:r>
                             <w:rPr>
@@ -4509,7 +4540,7 @@
                             <w:rPr>
                               <w:noProof/>
                             </w:rPr>
-                            <w:t>Requirements Engineering</w:t>
+                            <w:t>Solution Documentation</w:t>
                           </w:r>
                           <w:r>
                             <w:rPr>
@@ -4551,7 +4582,7 @@
                             <w:rPr>
                               <w:noProof/>
                             </w:rPr>
-                            <w:t>Technological requirements</w:t>
+                            <w:t>Backend Components</w:t>
                           </w:r>
                           <w:r>
                             <w:rPr>
@@ -4637,7 +4668,7 @@
                       <w:rPr>
                         <w:noProof/>
                       </w:rPr>
-                      <w:instrText>Requirements Engineering</w:instrText>
+                      <w:instrText>Solution Documentation</w:instrText>
                     </w:r>
                     <w:r>
                       <w:rPr>
@@ -4673,7 +4704,7 @@
                       <w:rPr>
                         <w:noProof/>
                       </w:rPr>
-                      <w:instrText>Requirements Engineering</w:instrText>
+                      <w:instrText>Solution Documentation</w:instrText>
                     </w:r>
                     <w:r>
                       <w:rPr>
@@ -4697,7 +4728,7 @@
                       <w:rPr>
                         <w:noProof/>
                       </w:rPr>
-                      <w:t>Requirements Engineering</w:t>
+                      <w:t>Solution Documentation</w:t>
                     </w:r>
                     <w:r>
                       <w:rPr>
@@ -4739,7 +4770,7 @@
                       <w:rPr>
                         <w:noProof/>
                       </w:rPr>
-                      <w:t>Technological requirements</w:t>
+                      <w:t>Backend Components</w:t>
                     </w:r>
                     <w:r>
                       <w:rPr>
@@ -4826,7 +4857,7 @@
                               <w:noProof/>
                               <w:color w:val="FFFFFF" w:themeColor="background1"/>
                             </w:rPr>
-                            <w:t>3</w:t>
+                            <w:t>5</w:t>
                           </w:r>
                           <w:r>
                             <w:rPr>
@@ -4879,7 +4910,7 @@
                         <w:noProof/>
                         <w:color w:val="FFFFFF" w:themeColor="background1"/>
                       </w:rPr>
-                      <w:t>3</w:t>
+                      <w:t>5</w:t>
                     </w:r>
                     <w:r>
                       <w:rPr>
@@ -5777,6 +5808,7 @@
   <w:style w:type="character" w:default="1" w:styleId="DefaultParagraphFont">
     <w:name w:val="Default Paragraph Font"/>
     <w:uiPriority w:val="1"/>
+    <w:semiHidden/>
     <w:unhideWhenUsed/>
   </w:style>
   <w:style w:type="table" w:default="1" w:styleId="TableNormal">
@@ -6016,15 +6048,17 @@
     <w:link w:val="IntenseQuoteChar"/>
     <w:uiPriority w:val="30"/>
     <w:qFormat/>
-    <w:rsid w:val="00FD5054"/>
+    <w:rsid w:val="00FA083B"/>
     <w:pPr>
-      <w:spacing w:before="240" w:after="240" w:line="240" w:lineRule="auto"/>
-      <w:ind w:left="1080" w:right="1080"/>
-      <w:jc w:val="center"/>
+      <w:pBdr>
+        <w:left w:val="single" w:sz="18" w:space="4" w:color="A3CEED" w:themeColor="accent6" w:themeTint="66"/>
+      </w:pBdr>
+      <w:spacing w:before="0" w:after="0" w:line="240" w:lineRule="auto"/>
+      <w:ind w:left="2160" w:right="1077"/>
     </w:pPr>
     <w:rPr>
-      <w:color w:val="3494BA" w:themeColor="accent1"/>
-      <w:sz w:val="24"/>
+      <w:i/>
+      <w:color w:val="A6A6A6" w:themeColor="background1" w:themeShade="A6"/>
       <w:szCs w:val="24"/>
     </w:rPr>
   </w:style>
@@ -6033,10 +6067,10 @@
     <w:basedOn w:val="DefaultParagraphFont"/>
     <w:link w:val="IntenseQuote"/>
     <w:uiPriority w:val="30"/>
-    <w:rsid w:val="00FD5054"/>
+    <w:rsid w:val="00FA083B"/>
     <w:rPr>
-      <w:color w:val="3494BA" w:themeColor="accent1"/>
-      <w:sz w:val="24"/>
+      <w:i/>
+      <w:color w:val="A6A6A6" w:themeColor="background1" w:themeShade="A6"/>
       <w:szCs w:val="24"/>
     </w:rPr>
   </w:style>
@@ -6374,7 +6408,7 @@
     <w:charset w:val="00"/>
     <w:family w:val="roman"/>
     <w:pitch w:val="variable"/>
-    <w:sig w:usb0="E0002AFF" w:usb1="C0007841" w:usb2="00000009" w:usb3="00000000" w:csb0="000001FF" w:csb1="00000000"/>
+    <w:sig w:usb0="E0002AFF" w:usb1="C0007843" w:usb2="00000009" w:usb3="00000000" w:csb0="000001FF" w:csb1="00000000"/>
   </w:font>
   <w:font w:name="Corbel">
     <w:panose1 w:val="020B0503020204020204"/>
@@ -6410,7 +6444,7 @@
     <w:charset w:val="00"/>
     <w:family w:val="swiss"/>
     <w:pitch w:val="variable"/>
-    <w:sig w:usb0="A00002EF" w:usb1="4000207B" w:usb2="00000000" w:usb3="00000000" w:csb0="0000019F" w:csb1="00000000"/>
+    <w:sig w:usb0="A00002EF" w:usb1="4000207B" w:usb2="00000000" w:usb3="00000000" w:csb0="0000009F" w:csb1="00000000"/>
   </w:font>
 </w:fonts>
 </file>
@@ -6431,6 +6465,7 @@
   </w:compat>
   <w:rsids>
     <w:rsidRoot w:val="00B1029B"/>
+    <w:rsid w:val="0034315A"/>
     <w:rsid w:val="00964203"/>
     <w:rsid w:val="00B1029B"/>
   </w:rsids>
@@ -7245,7 +7280,7 @@
 </file>
 
 <file path=customXml/itemProps2.xml><?xml version="1.0" encoding="utf-8"?>
-<ds:datastoreItem xmlns:ds="http://schemas.openxmlformats.org/officeDocument/2006/customXml" ds:itemID="{DACBF418-6E11-4FB6-87D0-CB4A1BCB33B3}">
+<ds:datastoreItem xmlns:ds="http://schemas.openxmlformats.org/officeDocument/2006/customXml" ds:itemID="{A96597BD-88CE-4FBA-9EBD-7C8B11C74257}">
   <ds:schemaRefs>
     <ds:schemaRef ds:uri="http://schemas.openxmlformats.org/officeDocument/2006/bibliography"/>
   </ds:schemaRefs>

</xml_diff>

<commit_message>
- Added task description - Added Interaction components
</commit_message>
<xml_diff>
--- a/PlexByte.App.MoCab.Docs/MoCab Documentation.docx
+++ b/PlexByte.App.MoCab.Docs/MoCab Documentation.docx
@@ -772,7 +772,7 @@
                   <wp:posOffset>-534035</wp:posOffset>
                 </wp:positionH>
                 <wp:positionV relativeFrom="paragraph">
-                  <wp:posOffset>2536742</wp:posOffset>
+                  <wp:posOffset>2593340</wp:posOffset>
                 </wp:positionV>
                 <wp:extent cx="4267200" cy="2895600"/>
                 <wp:effectExtent l="0" t="0" r="0" b="0"/>
@@ -839,7 +839,7 @@
               <v:shape id="_x0000_i1025" type="#_x0000_t75" style="width:141.75pt;height:141.75pt" o:ole="">
                 <v:imagedata r:id="rId11" o:title=""/>
               </v:shape>
-              <o:OLEObject Type="Embed" ProgID="PBrush" ShapeID="_x0000_i1025" DrawAspect="Content" ObjectID="_1510435145" r:id="rId12"/>
+              <o:OLEObject Type="Embed" ProgID="PBrush" ShapeID="_x0000_i1025" DrawAspect="Content" ObjectID="_1510510443" r:id="rId12"/>
             </w:object>
           </w:r>
           <w:r>
@@ -2465,10 +2465,20 @@
       </w:r>
       <w:r>
         <w:br/>
+      </w:r>
+      <w:r>
+        <w:t xml:space="preserve">1. </w:t>
+      </w:r>
+      <w:r>
         <w:t xml:space="preserve">“Get milk, honey and wheat” </w:t>
       </w:r>
       <w:r>
         <w:br/>
+      </w:r>
+      <w:r>
+        <w:t xml:space="preserve">2. </w:t>
+      </w:r>
+      <w:r>
         <w:t>“Fill-up Gas”</w:t>
       </w:r>
     </w:p>
@@ -2477,7 +2487,16 @@
         <w:t xml:space="preserve">The task then is assigned to a project. In case a task contains subtasks, they automatically belong to the same project. </w:t>
       </w:r>
       <w:r>
-        <w:t xml:space="preserve">You can enrich the task with a description and estimate its hours and cost. </w:t>
+        <w:t xml:space="preserve">You can enrich the task with a description and estimate its </w:t>
+      </w:r>
+      <w:r>
+        <w:t xml:space="preserve">duration </w:t>
+      </w:r>
+      <w:r>
+        <w:t xml:space="preserve">and cost. </w:t>
+      </w:r>
+      <w:r>
+        <w:t>Additionally, you can specify alarms to be created if the due date is in danger. Once the alarm is raised, the owner can reassign the tasks to someone else or react on it by initiating a chat.</w:t>
       </w:r>
     </w:p>
     <w:p>
@@ -2485,16 +2504,12 @@
         <w:pStyle w:val="Heading4"/>
       </w:pPr>
       <w:r>
-        <w:t>Auto assigning a task</w:t>
+        <w:t>Manually assigning a task</w:t>
       </w:r>
     </w:p>
     <w:p>
       <w:r>
-        <w:t>The task typically, although not required, can have a due date and a priority. The priority is used to determine the importance compared to others. When auto-assigning priority and due date are taken into consideration, as the system tries to find a project member that contributes enough time towards this project.</w:t>
-      </w:r>
-      <w:r>
-        <w:br/>
-        <w:t>In other words, if a task will take 5 hours to complete and has to be completed within 2 days, a project member contributing 1 hour a day will not be assigned to this task.</w:t>
+        <w:t>Once a task is created and assigned to a project you can delegate it to any member of the project group. Manually assigned tasks do not consider the hours a person has dedicated to the project. Hence you need to make sure the task is assigned to a person dedicating enough time to this project or have the person to dedicate more time.</w:t>
       </w:r>
     </w:p>
     <w:p>
@@ -2502,18 +2517,177 @@
         <w:pStyle w:val="Heading4"/>
       </w:pPr>
       <w:r>
-        <w:t>Class Diagram</w:t>
+        <w:t>Poll assigning a task</w:t>
       </w:r>
     </w:p>
-    <w:p/>
-    <w:p/>
+    <w:p>
+      <w:r>
+        <w:t xml:space="preserve">You can assign a task through the result of a poll you created. </w:t>
+      </w:r>
+      <w:r>
+        <w:t>To do that</w:t>
+      </w:r>
+      <w:r>
+        <w:t xml:space="preserve"> you create a project </w:t>
+      </w:r>
+      <w:r>
+        <w:t xml:space="preserve">poll, through which </w:t>
+      </w:r>
+      <w:r>
+        <w:t>members vote for the person to complete the task. Remember, that this method of assigning a task does not consider the hours</w:t>
+      </w:r>
+      <w:r>
+        <w:t>,</w:t>
+      </w:r>
+      <w:r>
+        <w:t xml:space="preserve"> </w:t>
+      </w:r>
+      <w:r>
+        <w:t xml:space="preserve">the </w:t>
+      </w:r>
+      <w:r>
+        <w:t xml:space="preserve">person </w:t>
+      </w:r>
+      <w:r>
+        <w:t xml:space="preserve">that got assigned to the task, </w:t>
+      </w:r>
+      <w:r>
+        <w:t>has dedicated to this project.</w:t>
+      </w:r>
+    </w:p>
     <w:p>
       <w:pPr>
-        <w:pStyle w:val="Heading3"/>
+        <w:pStyle w:val="Heading4"/>
       </w:pPr>
-      <w:bookmarkStart w:id="11" w:name="_Toc436661925"/>
-      <w:r>
-        <w:t>Poll</w:t>
+      <w:r>
+        <w:t>Auto assigning a task</w:t>
+      </w:r>
+    </w:p>
+    <w:p>
+      <w:r>
+        <w:t xml:space="preserve">When selecting to auto assign the task, the </w:t>
+      </w:r>
+      <w:r>
+        <w:t>due date and a priority</w:t>
+      </w:r>
+      <w:r>
+        <w:t xml:space="preserve"> define which person gets assigned to the task</w:t>
+      </w:r>
+      <w:r>
+        <w:t>. The priority is used to determine t</w:t>
+      </w:r>
+      <w:r>
+        <w:t>he importance compared to other tasks this person may has been assigned to</w:t>
+      </w:r>
+      <w:r>
+        <w:t xml:space="preserve">. </w:t>
+      </w:r>
+      <w:r>
+        <w:t>T</w:t>
+      </w:r>
+      <w:r>
+        <w:t>he system</w:t>
+      </w:r>
+      <w:r>
+        <w:t xml:space="preserve"> then</w:t>
+      </w:r>
+      <w:r>
+        <w:t xml:space="preserve"> tries to find a project member that contributes e</w:t>
+      </w:r>
+      <w:r>
+        <w:t xml:space="preserve">nough time towards this project and has enough </w:t>
+      </w:r>
+      <w:r>
+        <w:lastRenderedPageBreak/>
+        <w:t>capacity to complete the task on time.</w:t>
+      </w:r>
+      <w:r>
+        <w:t xml:space="preserve"> </w:t>
+      </w:r>
+      <w:r>
+        <w:t>In other words, if a task will take 5 hours to complete and has to be completed within 2 days, a project member contributing 1 hour a day will not be assigned to this task.</w:t>
+      </w:r>
+    </w:p>
+    <w:p>
+      <w:r>
+        <w:t xml:space="preserve">When completing the task, the person is requested to enter the time and money (if at any) spent on the task. The </w:t>
+      </w:r>
+      <w:r>
+        <w:t>project owner is then notified of the completion and the project balance is updated accordingly.</w:t>
+      </w:r>
+      <w:r>
+        <w:br/>
+      </w:r>
+    </w:p>
+    <w:p>
+      <w:pPr>
+        <w:pStyle w:val="Heading4"/>
+      </w:pPr>
+      <w:r>
+        <w:t xml:space="preserve">Class </w:t>
+      </w:r>
+      <w:r>
+        <w:t>d</w:t>
+      </w:r>
+      <w:r>
+        <w:t>iagram</w:t>
+      </w:r>
+    </w:p>
+    <w:p>
+      <w:bookmarkStart w:id="11" w:name="_GoBack"/>
+      <w:r>
+        <w:rPr>
+          <w:noProof/>
+          <w:lang w:val="de-CH" w:eastAsia="de-CH"/>
+        </w:rPr>
+        <w:drawing>
+          <wp:inline distT="0" distB="0" distL="0" distR="0">
+            <wp:extent cx="5943600" cy="2497700"/>
+            <wp:effectExtent l="0" t="0" r="0" b="0"/>
+            <wp:docPr id="1" name="Picture 1"/>
+            <wp:cNvGraphicFramePr>
+              <a:graphicFrameLocks xmlns:a="http://schemas.openxmlformats.org/drawingml/2006/main" noChangeAspect="1"/>
+            </wp:cNvGraphicFramePr>
+            <a:graphic xmlns:a="http://schemas.openxmlformats.org/drawingml/2006/main">
+              <a:graphicData uri="http://schemas.openxmlformats.org/drawingml/2006/picture">
+                <pic:pic xmlns:pic="http://schemas.openxmlformats.org/drawingml/2006/picture">
+                  <pic:nvPicPr>
+                    <pic:cNvPr id="0" name="Picture 2"/>
+                    <pic:cNvPicPr>
+                      <a:picLocks noChangeAspect="1" noChangeArrowheads="1"/>
+                    </pic:cNvPicPr>
+                  </pic:nvPicPr>
+                  <pic:blipFill>
+                    <a:blip r:embed="rId13">
+                      <a:extLst>
+                        <a:ext uri="{28A0092B-C50C-407E-A947-70E740481C1C}">
+                          <a14:useLocalDpi xmlns:a14="http://schemas.microsoft.com/office/drawing/2010/main" val="0"/>
+                        </a:ext>
+                      </a:extLst>
+                    </a:blip>
+                    <a:srcRect/>
+                    <a:stretch>
+                      <a:fillRect/>
+                    </a:stretch>
+                  </pic:blipFill>
+                  <pic:spPr bwMode="auto">
+                    <a:xfrm>
+                      <a:off x="0" y="0"/>
+                      <a:ext cx="5943600" cy="2497700"/>
+                    </a:xfrm>
+                    <a:prstGeom prst="rect">
+                      <a:avLst/>
+                    </a:prstGeom>
+                    <a:noFill/>
+                    <a:ln>
+                      <a:noFill/>
+                    </a:ln>
+                  </pic:spPr>
+                </pic:pic>
+              </a:graphicData>
+            </a:graphic>
+          </wp:inline>
+        </w:drawing>
       </w:r>
       <w:bookmarkEnd w:id="11"/>
     </w:p>
@@ -2522,11 +2696,11 @@
       <w:pPr>
         <w:pStyle w:val="Heading3"/>
       </w:pPr>
-      <w:r>
-        <w:lastRenderedPageBreak/>
-        <w:t>Reporting</w:t>
-      </w:r>
-      <w:bookmarkStart w:id="12" w:name="_Toc436661926"/>
+      <w:bookmarkStart w:id="12" w:name="_Toc436661925"/>
+      <w:r>
+        <w:t>Poll</w:t>
+      </w:r>
+      <w:bookmarkEnd w:id="12"/>
     </w:p>
     <w:p/>
     <w:p>
@@ -2534,9 +2708,19 @@
         <w:pStyle w:val="Heading3"/>
       </w:pPr>
       <w:r>
+        <w:t>Reporting</w:t>
+      </w:r>
+      <w:bookmarkStart w:id="13" w:name="_Toc436661926"/>
+    </w:p>
+    <w:p/>
+    <w:p>
+      <w:pPr>
+        <w:pStyle w:val="Heading3"/>
+      </w:pPr>
+      <w:r>
         <w:t>Accounting</w:t>
       </w:r>
-      <w:bookmarkEnd w:id="12"/>
+      <w:bookmarkEnd w:id="13"/>
     </w:p>
     <w:p/>
     <w:p>
@@ -2561,38 +2745,37 @@
       <w:pPr>
         <w:pStyle w:val="Heading3"/>
       </w:pPr>
-      <w:bookmarkStart w:id="13" w:name="_Toc436661927"/>
+      <w:bookmarkStart w:id="14" w:name="_Toc436661927"/>
       <w:r>
         <w:t>Class Diagram</w:t>
       </w:r>
-      <w:bookmarkEnd w:id="13"/>
+      <w:bookmarkEnd w:id="14"/>
     </w:p>
     <w:p/>
     <w:p>
       <w:pPr>
         <w:pStyle w:val="Heading3"/>
       </w:pPr>
-      <w:bookmarkStart w:id="14" w:name="_Toc436661928"/>
-      <w:r>
+      <w:bookmarkStart w:id="15" w:name="_Toc436661928"/>
+      <w:r>
+        <w:lastRenderedPageBreak/>
         <w:t>Messaging Diagram</w:t>
       </w:r>
-      <w:bookmarkEnd w:id="14"/>
+      <w:bookmarkEnd w:id="15"/>
     </w:p>
     <w:p/>
     <w:p>
       <w:pPr>
         <w:pStyle w:val="Heading2"/>
       </w:pPr>
-      <w:bookmarkStart w:id="15" w:name="_Toc436661929"/>
+      <w:bookmarkStart w:id="16" w:name="_Toc436661929"/>
       <w:r>
         <w:t>Backend</w:t>
       </w:r>
-      <w:bookmarkEnd w:id="15"/>
+      <w:bookmarkEnd w:id="16"/>
       <w:r>
         <w:t xml:space="preserve"> Components</w:t>
       </w:r>
-      <w:bookmarkStart w:id="16" w:name="_GoBack"/>
-      <w:bookmarkEnd w:id="16"/>
     </w:p>
     <w:p/>
     <w:p>
@@ -2693,10 +2876,10 @@
       </w:r>
     </w:p>
     <w:sectPr>
-      <w:headerReference w:type="even" r:id="rId13"/>
-      <w:headerReference w:type="default" r:id="rId14"/>
-      <w:footerReference w:type="even" r:id="rId15"/>
-      <w:footerReference w:type="default" r:id="rId16"/>
+      <w:headerReference w:type="even" r:id="rId14"/>
+      <w:headerReference w:type="default" r:id="rId15"/>
+      <w:footerReference w:type="even" r:id="rId16"/>
+      <w:footerReference w:type="default" r:id="rId17"/>
       <w:pgSz w:w="12240" w:h="15840"/>
       <w:pgMar w:top="1440" w:right="1440" w:bottom="1440" w:left="1440" w:header="720" w:footer="720" w:gutter="0"/>
       <w:pgNumType w:start="0"/>
@@ -3705,7 +3888,7 @@
                               <w:rPr>
                                 <w:noProof/>
                               </w:rPr>
-                              <w:t>11/30/2015 4:11:00 PM</w:t>
+                              <w:t>12/1/2015 12:33:00 AM</w:t>
                             </w:r>
                           </w:fldSimple>
                         </w:p>
@@ -3878,7 +4061,7 @@
                         <w:rPr>
                           <w:noProof/>
                         </w:rPr>
-                        <w:t>11/30/2015 4:11:00 PM</w:t>
+                        <w:t>12/1/2015 12:33:00 AM</w:t>
                       </w:r>
                     </w:fldSimple>
                   </w:p>
@@ -4077,7 +4260,7 @@
                               <w:noProof/>
                               <w:lang w:val="de-CH"/>
                             </w:rPr>
-                            <w:t>Security Components</w:t>
+                            <w:t>Backend Components</w:t>
                           </w:r>
                           <w:r>
                             <w:rPr>
@@ -4196,7 +4379,7 @@
                         <w:noProof/>
                         <w:lang w:val="de-CH"/>
                       </w:rPr>
-                      <w:t>Security Components</w:t>
+                      <w:t>Backend Components</w:t>
                     </w:r>
                     <w:r>
                       <w:rPr>
@@ -4582,7 +4765,7 @@
                             <w:rPr>
                               <w:noProof/>
                             </w:rPr>
-                            <w:t>Backend Components</w:t>
+                            <w:t>Interaction Components</w:t>
                           </w:r>
                           <w:r>
                             <w:rPr>
@@ -4770,7 +4953,7 @@
                       <w:rPr>
                         <w:noProof/>
                       </w:rPr>
-                      <w:t>Backend Components</w:t>
+                      <w:t>Interaction Components</w:t>
                     </w:r>
                     <w:r>
                       <w:rPr>
@@ -6408,7 +6591,7 @@
     <w:charset w:val="00"/>
     <w:family w:val="roman"/>
     <w:pitch w:val="variable"/>
-    <w:sig w:usb0="E0002AFF" w:usb1="C0007843" w:usb2="00000009" w:usb3="00000000" w:csb0="000001FF" w:csb1="00000000"/>
+    <w:sig w:usb0="E0002EFF" w:usb1="C0007843" w:usb2="00000009" w:usb3="00000000" w:csb0="000001FF" w:csb1="00000000"/>
   </w:font>
   <w:font w:name="Corbel">
     <w:panose1 w:val="020B0503020204020204"/>
@@ -6444,7 +6627,7 @@
     <w:charset w:val="00"/>
     <w:family w:val="swiss"/>
     <w:pitch w:val="variable"/>
-    <w:sig w:usb0="A00002EF" w:usb1="4000207B" w:usb2="00000000" w:usb3="00000000" w:csb0="0000009F" w:csb1="00000000"/>
+    <w:sig w:usb0="A00002EF" w:usb1="4000207B" w:usb2="00000000" w:usb3="00000000" w:csb0="0000019F" w:csb1="00000000"/>
   </w:font>
 </w:fonts>
 </file>
@@ -6465,6 +6648,7 @@
   </w:compat>
   <w:rsids>
     <w:rsidRoot w:val="00B1029B"/>
+    <w:rsid w:val="002E2D5F"/>
     <w:rsid w:val="0034315A"/>
     <w:rsid w:val="00964203"/>
     <w:rsid w:val="00B1029B"/>
@@ -7280,7 +7464,7 @@
 </file>
 
 <file path=customXml/itemProps2.xml><?xml version="1.0" encoding="utf-8"?>
-<ds:datastoreItem xmlns:ds="http://schemas.openxmlformats.org/officeDocument/2006/customXml" ds:itemID="{A96597BD-88CE-4FBA-9EBD-7C8B11C74257}">
+<ds:datastoreItem xmlns:ds="http://schemas.openxmlformats.org/officeDocument/2006/customXml" ds:itemID="{5B21391F-0026-488F-9E88-0EA060433A07}">
   <ds:schemaRefs>
     <ds:schemaRef ds:uri="http://schemas.openxmlformats.org/officeDocument/2006/bibliography"/>
   </ds:schemaRefs>

</xml_diff>

<commit_message>
- Updated Document - Updated Interactions Component
</commit_message>
<xml_diff>
--- a/PlexByte.App.MoCab.Docs/MoCab Documentation.docx
+++ b/PlexByte.App.MoCab.Docs/MoCab Documentation.docx
@@ -10,6 +10,7 @@
           <w:docPartUnique/>
         </w:docPartObj>
       </w:sdtPr>
+      <w:sdtEndPr/>
       <w:sdtContent>
         <w:p>
           <w:r>
@@ -197,6 +198,7 @@
                                     <w:dataBinding w:prefixMappings="xmlns:ns0='http://purl.org/dc/elements/1.1/' xmlns:ns1='http://schemas.openxmlformats.org/package/2006/metadata/core-properties' " w:xpath="/ns1:coreProperties[1]/ns0:subject[1]" w:storeItemID="{6C3C8BC8-F283-45AE-878A-BAB7291924A1}"/>
                                     <w:text/>
                                   </w:sdtPr>
+                                  <w:sdtEndPr/>
                                   <w:sdtContent>
                                     <w:p>
                                       <w:pPr>
@@ -282,6 +284,7 @@
                                     <w:dataBinding w:prefixMappings="xmlns:ns0='http://schemas.openxmlformats.org/package/2006/metadata/core-properties' xmlns:ns1='http://purl.org/dc/elements/1.1/'" w:xpath="/ns0:coreProperties[1]/ns1:creator[1]" w:storeItemID="{6C3C8BC8-F283-45AE-878A-BAB7291924A1}"/>
                                     <w:text/>
                                   </w:sdtPr>
+                                  <w:sdtEndPr/>
                                   <w:sdtContent>
                                     <w:p>
                                       <w:pPr>
@@ -310,6 +313,7 @@
                                     <w:dataBinding w:prefixMappings="xmlns:ns0='http://schemas.openxmlformats.org/officeDocument/2006/extended-properties'" w:xpath="/ns0:Properties[1]/ns0:Company[1]" w:storeItemID="{6668398D-A668-4E3E-A5EB-62B293D839F1}"/>
                                     <w:text/>
                                   </w:sdtPr>
+                                  <w:sdtEndPr/>
                                   <w:sdtContent>
                                     <w:p>
                                       <w:pPr>
@@ -622,6 +626,7 @@
                                   <w:dataBinding w:prefixMappings="xmlns:ns0='http://schemas.openxmlformats.org/package/2006/metadata/core-properties' xmlns:ns1='http://purl.org/dc/elements/1.1/'" w:xpath="/ns0:coreProperties[1]/ns1:title[1]" w:storeItemID="{6C3C8BC8-F283-45AE-878A-BAB7291924A1}"/>
                                   <w:text/>
                                 </w:sdtPr>
+                                <w:sdtEndPr/>
                                 <w:sdtContent>
                                   <w:p>
                                     <w:pPr>
@@ -839,7 +844,7 @@
               <v:shape id="_x0000_i1025" type="#_x0000_t75" style="width:141.75pt;height:141.75pt" o:ole="">
                 <v:imagedata r:id="rId11" o:title=""/>
               </v:shape>
-              <o:OLEObject Type="Embed" ProgID="PBrush" ShapeID="_x0000_i1025" DrawAspect="Content" ObjectID="_1510510443" r:id="rId12"/>
+              <o:OLEObject Type="Embed" ProgID="PBrush" ShapeID="_x0000_i1025" DrawAspect="Content" ObjectID="_1510514823" r:id="rId12"/>
             </w:object>
           </w:r>
           <w:r>
@@ -2602,10 +2607,7 @@
         <w:t>capacity to complete the task on time.</w:t>
       </w:r>
       <w:r>
-        <w:t xml:space="preserve"> </w:t>
-      </w:r>
-      <w:r>
-        <w:t>In other words, if a task will take 5 hours to complete and has to be completed within 2 days, a project member contributing 1 hour a day will not be assigned to this task.</w:t>
+        <w:t xml:space="preserve"> In other words, if a task will take 5 hours to complete and has to be completed within 2 days, a project member contributing 1 hour a day will not be assigned to this task.</w:t>
       </w:r>
     </w:p>
     <w:p>
@@ -2618,31 +2620,246 @@
       <w:r>
         <w:br/>
       </w:r>
+      <w:bookmarkStart w:id="11" w:name="_GoBack"/>
+      <w:bookmarkEnd w:id="11"/>
     </w:p>
+    <w:p>
+      <w:pPr>
+        <w:pStyle w:val="Heading3"/>
+      </w:pPr>
+      <w:bookmarkStart w:id="12" w:name="_Toc436661925"/>
+      <w:r>
+        <w:t>Poll</w:t>
+      </w:r>
+      <w:bookmarkEnd w:id="12"/>
+    </w:p>
+    <w:p/>
+    <w:p>
+      <w:pPr>
+        <w:pStyle w:val="Heading3"/>
+      </w:pPr>
+      <w:r>
+        <w:t>Reporting</w:t>
+      </w:r>
+      <w:bookmarkStart w:id="13" w:name="_Toc436661926"/>
+    </w:p>
+    <w:p/>
+    <w:p>
+      <w:pPr>
+        <w:pStyle w:val="Heading3"/>
+      </w:pPr>
+      <w:r>
+        <w:t>Accounting</w:t>
+      </w:r>
+      <w:bookmarkEnd w:id="13"/>
+    </w:p>
+    <w:p/>
     <w:p>
       <w:pPr>
         <w:pStyle w:val="Heading4"/>
       </w:pPr>
       <w:r>
-        <w:t xml:space="preserve">Class </w:t>
-      </w:r>
-      <w:r>
-        <w:t>d</w:t>
-      </w:r>
-      <w:r>
-        <w:t>iagram</w:t>
+        <w:t>Balance</w:t>
+      </w:r>
+    </w:p>
+    <w:p/>
+    <w:p>
+      <w:pPr>
+        <w:pStyle w:val="Heading4"/>
+      </w:pPr>
+      <w:r>
+        <w:t>Bills</w:t>
+      </w:r>
+    </w:p>
+    <w:p/>
+    <w:p>
+      <w:pPr>
+        <w:pStyle w:val="Heading2"/>
+      </w:pPr>
+      <w:bookmarkStart w:id="14" w:name="_Toc436661929"/>
+      <w:r>
+        <w:t>Backend</w:t>
+      </w:r>
+      <w:bookmarkEnd w:id="14"/>
+      <w:r>
+        <w:t xml:space="preserve"> Components</w:t>
+      </w:r>
+    </w:p>
+    <w:p/>
+    <w:p>
+      <w:pPr>
+        <w:pStyle w:val="Heading3"/>
+      </w:pPr>
+      <w:bookmarkStart w:id="15" w:name="_Toc436661930"/>
+      <w:r>
+        <w:t>Database Module</w:t>
+      </w:r>
+      <w:bookmarkEnd w:id="15"/>
+    </w:p>
+    <w:p/>
+    <w:p>
+      <w:pPr>
+        <w:pStyle w:val="Heading4"/>
+      </w:pPr>
+      <w:r>
+        <w:t>Programmability</w:t>
+      </w:r>
+    </w:p>
+    <w:p/>
+    <w:p>
+      <w:pPr>
+        <w:pStyle w:val="Heading5"/>
+      </w:pPr>
+      <w:r>
+        <w:t>Stored Procedures</w:t>
+      </w:r>
+    </w:p>
+    <w:p/>
+    <w:p>
+      <w:pPr>
+        <w:pStyle w:val="Heading5"/>
+      </w:pPr>
+      <w:r>
+        <w:t>Views</w:t>
+      </w:r>
+    </w:p>
+    <w:p/>
+    <w:p>
+      <w:pPr>
+        <w:pStyle w:val="Heading5"/>
+      </w:pPr>
+      <w:r>
+        <w:t>Triggers</w:t>
+      </w:r>
+    </w:p>
+    <w:p/>
+    <w:p>
+      <w:pPr>
+        <w:pStyle w:val="Heading2"/>
+      </w:pPr>
+      <w:bookmarkStart w:id="16" w:name="_Toc436661931"/>
+      <w:r>
+        <w:t>WebService</w:t>
+      </w:r>
+      <w:bookmarkEnd w:id="16"/>
+    </w:p>
+    <w:p/>
+    <w:p>
+      <w:pPr>
+        <w:pStyle w:val="Heading3"/>
+      </w:pPr>
+      <w:bookmarkStart w:id="17" w:name="_Toc436661932"/>
+      <w:r>
+        <w:t>Functions</w:t>
+      </w:r>
+      <w:bookmarkEnd w:id="17"/>
+    </w:p>
+    <w:p/>
+    <w:p>
+      <w:pPr>
+        <w:pStyle w:val="Heading3"/>
+      </w:pPr>
+      <w:bookmarkStart w:id="18" w:name="_Toc436661933"/>
+      <w:r>
+        <w:t>Bindings</w:t>
+      </w:r>
+      <w:bookmarkEnd w:id="18"/>
+    </w:p>
+    <w:p/>
+    <w:p>
+      <w:pPr>
+        <w:pStyle w:val="Heading2"/>
+      </w:pPr>
+      <w:r>
+        <w:t>Security Components</w:t>
+      </w:r>
+    </w:p>
+    <w:p/>
+    <w:p>
+      <w:pPr>
+        <w:pStyle w:val="Heading2"/>
+      </w:pPr>
+      <w:r>
+        <w:t>Logging Components</w:t>
+      </w:r>
+    </w:p>
+    <w:p/>
+    <w:p>
+      <w:pPr>
+        <w:rPr>
+          <w:caps/>
+          <w:color w:val="FFFFFF" w:themeColor="background1"/>
+          <w:spacing w:val="15"/>
+          <w:sz w:val="22"/>
+          <w:szCs w:val="22"/>
+        </w:rPr>
+      </w:pPr>
+      <w:r>
+        <w:br w:type="page"/>
       </w:r>
     </w:p>
     <w:p>
-      <w:bookmarkStart w:id="11" w:name="_GoBack"/>
+      <w:pPr>
+        <w:pStyle w:val="Heading1"/>
+      </w:pPr>
+      <w:r>
+        <w:lastRenderedPageBreak/>
+        <w:t>Technical Specification</w:t>
+      </w:r>
+    </w:p>
+    <w:p/>
+    <w:p>
+      <w:pPr>
+        <w:pStyle w:val="Heading2"/>
+      </w:pPr>
+      <w:r>
+        <w:t>Interaction Components</w:t>
+      </w:r>
+    </w:p>
+    <w:p/>
+    <w:p>
+      <w:pPr>
+        <w:pStyle w:val="Heading3"/>
+      </w:pPr>
+      <w:r>
+        <w:t>Interfaces</w:t>
+      </w:r>
+    </w:p>
+    <w:p/>
+    <w:p>
+      <w:pPr>
+        <w:pStyle w:val="Heading4"/>
+      </w:pPr>
+      <w:r>
+        <w:t>IComponent (Interface)</w:t>
+      </w:r>
+    </w:p>
+    <w:p/>
+    <w:p>
+      <w:pPr>
+        <w:pStyle w:val="Heading4"/>
+      </w:pPr>
+      <w:r>
+        <w:t>Task (Class)</w:t>
+      </w:r>
+    </w:p>
+    <w:p>
+      <w:pPr>
+        <w:pStyle w:val="Heading5"/>
+      </w:pPr>
+      <w:r>
+        <w:t>Class Diagram</w:t>
+      </w:r>
+    </w:p>
+    <w:p>
       <w:r>
         <w:rPr>
           <w:noProof/>
           <w:lang w:val="de-CH" w:eastAsia="de-CH"/>
         </w:rPr>
         <w:drawing>
-          <wp:inline distT="0" distB="0" distL="0" distR="0">
-            <wp:extent cx="5943600" cy="2497700"/>
+          <wp:inline distT="0" distB="0" distL="0" distR="0" wp14:anchorId="74178A2D" wp14:editId="461CD589">
+            <wp:extent cx="5943600" cy="2497455"/>
             <wp:effectExtent l="0" t="0" r="0" b="0"/>
             <wp:docPr id="1" name="Picture 1"/>
             <wp:cNvGraphicFramePr>
@@ -2673,7 +2890,7 @@
                   <pic:spPr bwMode="auto">
                     <a:xfrm>
                       <a:off x="0" y="0"/>
-                      <a:ext cx="5943600" cy="2497700"/>
+                      <a:ext cx="5943600" cy="2497455"/>
                     </a:xfrm>
                     <a:prstGeom prst="rect">
                       <a:avLst/>
@@ -2688,191 +2905,6 @@
             </a:graphic>
           </wp:inline>
         </w:drawing>
-      </w:r>
-      <w:bookmarkEnd w:id="11"/>
-    </w:p>
-    <w:p/>
-    <w:p>
-      <w:pPr>
-        <w:pStyle w:val="Heading3"/>
-      </w:pPr>
-      <w:bookmarkStart w:id="12" w:name="_Toc436661925"/>
-      <w:r>
-        <w:t>Poll</w:t>
-      </w:r>
-      <w:bookmarkEnd w:id="12"/>
-    </w:p>
-    <w:p/>
-    <w:p>
-      <w:pPr>
-        <w:pStyle w:val="Heading3"/>
-      </w:pPr>
-      <w:r>
-        <w:t>Reporting</w:t>
-      </w:r>
-      <w:bookmarkStart w:id="13" w:name="_Toc436661926"/>
-    </w:p>
-    <w:p/>
-    <w:p>
-      <w:pPr>
-        <w:pStyle w:val="Heading3"/>
-      </w:pPr>
-      <w:r>
-        <w:t>Accounting</w:t>
-      </w:r>
-      <w:bookmarkEnd w:id="13"/>
-    </w:p>
-    <w:p/>
-    <w:p>
-      <w:pPr>
-        <w:pStyle w:val="Heading4"/>
-      </w:pPr>
-      <w:r>
-        <w:t>Balance</w:t>
-      </w:r>
-    </w:p>
-    <w:p/>
-    <w:p>
-      <w:pPr>
-        <w:pStyle w:val="Heading4"/>
-      </w:pPr>
-      <w:r>
-        <w:t>Bills</w:t>
-      </w:r>
-    </w:p>
-    <w:p/>
-    <w:p>
-      <w:pPr>
-        <w:pStyle w:val="Heading3"/>
-      </w:pPr>
-      <w:bookmarkStart w:id="14" w:name="_Toc436661927"/>
-      <w:r>
-        <w:t>Class Diagram</w:t>
-      </w:r>
-      <w:bookmarkEnd w:id="14"/>
-    </w:p>
-    <w:p/>
-    <w:p>
-      <w:pPr>
-        <w:pStyle w:val="Heading3"/>
-      </w:pPr>
-      <w:bookmarkStart w:id="15" w:name="_Toc436661928"/>
-      <w:r>
-        <w:lastRenderedPageBreak/>
-        <w:t>Messaging Diagram</w:t>
-      </w:r>
-      <w:bookmarkEnd w:id="15"/>
-    </w:p>
-    <w:p/>
-    <w:p>
-      <w:pPr>
-        <w:pStyle w:val="Heading2"/>
-      </w:pPr>
-      <w:bookmarkStart w:id="16" w:name="_Toc436661929"/>
-      <w:r>
-        <w:t>Backend</w:t>
-      </w:r>
-      <w:bookmarkEnd w:id="16"/>
-      <w:r>
-        <w:t xml:space="preserve"> Components</w:t>
-      </w:r>
-    </w:p>
-    <w:p/>
-    <w:p>
-      <w:pPr>
-        <w:pStyle w:val="Heading3"/>
-      </w:pPr>
-      <w:bookmarkStart w:id="17" w:name="_Toc436661930"/>
-      <w:r>
-        <w:t>Database Module</w:t>
-      </w:r>
-      <w:bookmarkEnd w:id="17"/>
-    </w:p>
-    <w:p/>
-    <w:p>
-      <w:pPr>
-        <w:pStyle w:val="Heading4"/>
-      </w:pPr>
-      <w:r>
-        <w:t>Programmability</w:t>
-      </w:r>
-    </w:p>
-    <w:p/>
-    <w:p>
-      <w:pPr>
-        <w:pStyle w:val="Heading5"/>
-      </w:pPr>
-      <w:r>
-        <w:t>Stored Procedures</w:t>
-      </w:r>
-    </w:p>
-    <w:p/>
-    <w:p>
-      <w:pPr>
-        <w:pStyle w:val="Heading5"/>
-      </w:pPr>
-      <w:r>
-        <w:t>Views</w:t>
-      </w:r>
-    </w:p>
-    <w:p/>
-    <w:p>
-      <w:pPr>
-        <w:pStyle w:val="Heading5"/>
-      </w:pPr>
-      <w:r>
-        <w:t>Triggers</w:t>
-      </w:r>
-    </w:p>
-    <w:p/>
-    <w:p>
-      <w:pPr>
-        <w:pStyle w:val="Heading2"/>
-      </w:pPr>
-      <w:bookmarkStart w:id="18" w:name="_Toc436661931"/>
-      <w:r>
-        <w:t>WebService</w:t>
-      </w:r>
-      <w:bookmarkEnd w:id="18"/>
-    </w:p>
-    <w:p/>
-    <w:p>
-      <w:pPr>
-        <w:pStyle w:val="Heading3"/>
-      </w:pPr>
-      <w:bookmarkStart w:id="19" w:name="_Toc436661932"/>
-      <w:r>
-        <w:t>Functions</w:t>
-      </w:r>
-      <w:bookmarkEnd w:id="19"/>
-    </w:p>
-    <w:p/>
-    <w:p>
-      <w:pPr>
-        <w:pStyle w:val="Heading3"/>
-      </w:pPr>
-      <w:bookmarkStart w:id="20" w:name="_Toc436661933"/>
-      <w:r>
-        <w:t>Bindings</w:t>
-      </w:r>
-      <w:bookmarkEnd w:id="20"/>
-    </w:p>
-    <w:p/>
-    <w:p>
-      <w:pPr>
-        <w:pStyle w:val="Heading2"/>
-      </w:pPr>
-      <w:r>
-        <w:t>Security Components</w:t>
-      </w:r>
-    </w:p>
-    <w:p/>
-    <w:p>
-      <w:pPr>
-        <w:pStyle w:val="Heading2"/>
-      </w:pPr>
-      <w:r>
-        <w:t>Logging Components</w:t>
       </w:r>
     </w:p>
     <w:sectPr>
@@ -3000,6 +3032,7 @@
                                 <w:docPartUnique/>
                               </w:docPartObj>
                             </w:sdtPr>
+                            <w:sdtEndPr/>
                             <w:sdtContent>
                               <w:r>
                                 <w:t xml:space="preserve">Page </w:t>
@@ -3035,7 +3068,7 @@
                                   <w:bCs/>
                                   <w:noProof/>
                                 </w:rPr>
-                                <w:t>6</w:t>
+                                <w:t>4</w:t>
                               </w:r>
                               <w:r>
                                 <w:rPr>
@@ -3080,7 +3113,7 @@
                                   <w:bCs/>
                                   <w:noProof/>
                                 </w:rPr>
-                                <w:t>6</w:t>
+                                <w:t>7</w:t>
                               </w:r>
                               <w:r>
                                 <w:rPr>
@@ -3110,6 +3143,7 @@
                               <w:dataBinding w:prefixMappings="xmlns:ns0='http://purl.org/dc/elements/1.1/' xmlns:ns1='http://schemas.openxmlformats.org/package/2006/metadata/core-properties' " w:xpath="/ns1:coreProperties[1]/ns0:title[1]" w:storeItemID="{6C3C8BC8-F283-45AE-878A-BAB7291924A1}"/>
                               <w:text/>
                             </w:sdtPr>
+                            <w:sdtEndPr/>
                             <w:sdtContent>
                               <w:r>
                                 <w:t>Mobile Communication App</w:t>
@@ -3124,14 +3158,27 @@
                               <w:tab w:val="right" w:pos="9057"/>
                             </w:tabs>
                           </w:pPr>
-                          <w:fldSimple w:instr=" AUTHOR  \* FirstCap  \* MERGEFORMAT ">
-                            <w:r>
-                              <w:rPr>
-                                <w:noProof/>
-                              </w:rPr>
-                              <w:t>Christian B. Sax;f.ochsn3r@gmail.com</w:t>
-                            </w:r>
-                          </w:fldSimple>
+                          <w:r>
+                            <w:fldChar w:fldCharType="begin"/>
+                          </w:r>
+                          <w:r>
+                            <w:instrText xml:space="preserve"> AUTHOR  \* FirstCap  \* MERGEFORMAT </w:instrText>
+                          </w:r>
+                          <w:r>
+                            <w:fldChar w:fldCharType="separate"/>
+                          </w:r>
+                          <w:r>
+                            <w:rPr>
+                              <w:noProof/>
+                            </w:rPr>
+                            <w:t>Christian B. Sax;f.ochsn3r@gmail.com</w:t>
+                          </w:r>
+                          <w:r>
+                            <w:rPr>
+                              <w:noProof/>
+                            </w:rPr>
+                            <w:fldChar w:fldCharType="end"/>
+                          </w:r>
                           <w:r>
                             <w:tab/>
                           </w:r>
@@ -3180,6 +3227,7 @@
                           <w:docPartUnique/>
                         </w:docPartObj>
                       </w:sdtPr>
+                      <w:sdtEndPr/>
                       <w:sdtContent>
                         <w:r>
                           <w:t xml:space="preserve">Page </w:t>
@@ -3215,7 +3263,7 @@
                             <w:bCs/>
                             <w:noProof/>
                           </w:rPr>
-                          <w:t>6</w:t>
+                          <w:t>4</w:t>
                         </w:r>
                         <w:r>
                           <w:rPr>
@@ -3260,7 +3308,7 @@
                             <w:bCs/>
                             <w:noProof/>
                           </w:rPr>
-                          <w:t>6</w:t>
+                          <w:t>7</w:t>
                         </w:r>
                         <w:r>
                           <w:rPr>
@@ -3290,6 +3338,7 @@
                         <w:dataBinding w:prefixMappings="xmlns:ns0='http://purl.org/dc/elements/1.1/' xmlns:ns1='http://schemas.openxmlformats.org/package/2006/metadata/core-properties' " w:xpath="/ns1:coreProperties[1]/ns0:title[1]" w:storeItemID="{6C3C8BC8-F283-45AE-878A-BAB7291924A1}"/>
                         <w:text/>
                       </w:sdtPr>
+                      <w:sdtEndPr/>
                       <w:sdtContent>
                         <w:r>
                           <w:t>Mobile Communication App</w:t>
@@ -3304,14 +3353,27 @@
                         <w:tab w:val="right" w:pos="9057"/>
                       </w:tabs>
                     </w:pPr>
-                    <w:fldSimple w:instr=" AUTHOR  \* FirstCap  \* MERGEFORMAT ">
-                      <w:r>
-                        <w:rPr>
-                          <w:noProof/>
-                        </w:rPr>
-                        <w:t>Christian B. Sax;f.ochsn3r@gmail.com</w:t>
-                      </w:r>
-                    </w:fldSimple>
+                    <w:r>
+                      <w:fldChar w:fldCharType="begin"/>
+                    </w:r>
+                    <w:r>
+                      <w:instrText xml:space="preserve"> AUTHOR  \* FirstCap  \* MERGEFORMAT </w:instrText>
+                    </w:r>
+                    <w:r>
+                      <w:fldChar w:fldCharType="separate"/>
+                    </w:r>
+                    <w:r>
+                      <w:rPr>
+                        <w:noProof/>
+                      </w:rPr>
+                      <w:t>Christian B. Sax;f.ochsn3r@gmail.com</w:t>
+                    </w:r>
+                    <w:r>
+                      <w:rPr>
+                        <w:noProof/>
+                      </w:rPr>
+                      <w:fldChar w:fldCharType="end"/>
+                    </w:r>
                     <w:r>
                       <w:tab/>
                     </w:r>
@@ -3761,6 +3823,7 @@
                               <w:dataBinding w:prefixMappings="xmlns:ns0='http://purl.org/dc/elements/1.1/' xmlns:ns1='http://schemas.openxmlformats.org/package/2006/metadata/core-properties' " w:xpath="/ns1:coreProperties[1]/ns0:title[1]" w:storeItemID="{6C3C8BC8-F283-45AE-878A-BAB7291924A1}"/>
                               <w:text/>
                             </w:sdtPr>
+                            <w:sdtEndPr/>
                             <w:sdtContent>
                               <w:r>
                                 <w:t>Mobile Communication App</w:t>
@@ -3850,7 +3913,7 @@
                               <w:bCs/>
                               <w:noProof/>
                             </w:rPr>
-                            <w:t>6</w:t>
+                            <w:t>7</w:t>
                           </w:r>
                           <w:r>
                             <w:rPr>
@@ -3869,28 +3932,54 @@
                               <w:tab w:val="right" w:pos="9057"/>
                             </w:tabs>
                           </w:pPr>
-                          <w:fldSimple w:instr=" AUTHOR  \* FirstCap  \* MERGEFORMAT ">
-                            <w:r>
-                              <w:rPr>
-                                <w:noProof/>
-                              </w:rPr>
-                              <w:t>Christian B. Sax;f.ochsn3r@gmail.com</w:t>
-                            </w:r>
-                          </w:fldSimple>
+                          <w:r>
+                            <w:fldChar w:fldCharType="begin"/>
+                          </w:r>
+                          <w:r>
+                            <w:instrText xml:space="preserve"> AUTHOR  \* FirstCap  \* MERGEFORMAT </w:instrText>
+                          </w:r>
+                          <w:r>
+                            <w:fldChar w:fldCharType="separate"/>
+                          </w:r>
+                          <w:r>
+                            <w:rPr>
+                              <w:noProof/>
+                            </w:rPr>
+                            <w:t>Christian B. Sax;f.ochsn3r@gmail.com</w:t>
+                          </w:r>
+                          <w:r>
+                            <w:rPr>
+                              <w:noProof/>
+                            </w:rPr>
+                            <w:fldChar w:fldCharType="end"/>
+                          </w:r>
                           <w:r>
                             <w:tab/>
                           </w:r>
                           <w:r>
                             <w:tab/>
                           </w:r>
-                          <w:fldSimple w:instr=" SAVEDATE   \* MERGEFORMAT ">
-                            <w:r>
-                              <w:rPr>
-                                <w:noProof/>
-                              </w:rPr>
-                              <w:t>12/1/2015 12:33:00 AM</w:t>
-                            </w:r>
-                          </w:fldSimple>
+                          <w:r>
+                            <w:fldChar w:fldCharType="begin"/>
+                          </w:r>
+                          <w:r>
+                            <w:instrText xml:space="preserve"> SAVEDATE   \* MERGEFORMAT </w:instrText>
+                          </w:r>
+                          <w:r>
+                            <w:fldChar w:fldCharType="separate"/>
+                          </w:r>
+                          <w:r>
+                            <w:rPr>
+                              <w:noProof/>
+                            </w:rPr>
+                            <w:t>12/1/2015 9:28:00 PM</w:t>
+                          </w:r>
+                          <w:r>
+                            <w:rPr>
+                              <w:noProof/>
+                            </w:rPr>
+                            <w:fldChar w:fldCharType="end"/>
+                          </w:r>
                         </w:p>
                         <w:p>
                           <w:pPr>
@@ -3934,6 +4023,7 @@
                         <w:dataBinding w:prefixMappings="xmlns:ns0='http://purl.org/dc/elements/1.1/' xmlns:ns1='http://schemas.openxmlformats.org/package/2006/metadata/core-properties' " w:xpath="/ns1:coreProperties[1]/ns0:title[1]" w:storeItemID="{6C3C8BC8-F283-45AE-878A-BAB7291924A1}"/>
                         <w:text/>
                       </w:sdtPr>
+                      <w:sdtEndPr/>
                       <w:sdtContent>
                         <w:r>
                           <w:t>Mobile Communication App</w:t>
@@ -4023,7 +4113,7 @@
                         <w:bCs/>
                         <w:noProof/>
                       </w:rPr>
-                      <w:t>6</w:t>
+                      <w:t>7</w:t>
                     </w:r>
                     <w:r>
                       <w:rPr>
@@ -4042,28 +4132,54 @@
                         <w:tab w:val="right" w:pos="9057"/>
                       </w:tabs>
                     </w:pPr>
-                    <w:fldSimple w:instr=" AUTHOR  \* FirstCap  \* MERGEFORMAT ">
-                      <w:r>
-                        <w:rPr>
-                          <w:noProof/>
-                        </w:rPr>
-                        <w:t>Christian B. Sax;f.ochsn3r@gmail.com</w:t>
-                      </w:r>
-                    </w:fldSimple>
+                    <w:r>
+                      <w:fldChar w:fldCharType="begin"/>
+                    </w:r>
+                    <w:r>
+                      <w:instrText xml:space="preserve"> AUTHOR  \* FirstCap  \* MERGEFORMAT </w:instrText>
+                    </w:r>
+                    <w:r>
+                      <w:fldChar w:fldCharType="separate"/>
+                    </w:r>
+                    <w:r>
+                      <w:rPr>
+                        <w:noProof/>
+                      </w:rPr>
+                      <w:t>Christian B. Sax;f.ochsn3r@gmail.com</w:t>
+                    </w:r>
+                    <w:r>
+                      <w:rPr>
+                        <w:noProof/>
+                      </w:rPr>
+                      <w:fldChar w:fldCharType="end"/>
+                    </w:r>
                     <w:r>
                       <w:tab/>
                     </w:r>
                     <w:r>
                       <w:tab/>
                     </w:r>
-                    <w:fldSimple w:instr=" SAVEDATE   \* MERGEFORMAT ">
-                      <w:r>
-                        <w:rPr>
-                          <w:noProof/>
-                        </w:rPr>
-                        <w:t>12/1/2015 12:33:00 AM</w:t>
-                      </w:r>
-                    </w:fldSimple>
+                    <w:r>
+                      <w:fldChar w:fldCharType="begin"/>
+                    </w:r>
+                    <w:r>
+                      <w:instrText xml:space="preserve"> SAVEDATE   \* MERGEFORMAT </w:instrText>
+                    </w:r>
+                    <w:r>
+                      <w:fldChar w:fldCharType="separate"/>
+                    </w:r>
+                    <w:r>
+                      <w:rPr>
+                        <w:noProof/>
+                      </w:rPr>
+                      <w:t>12/1/2015 9:28:00 PM</w:t>
+                    </w:r>
+                    <w:r>
+                      <w:rPr>
+                        <w:noProof/>
+                      </w:rPr>
+                      <w:fldChar w:fldCharType="end"/>
+                    </w:r>
                   </w:p>
                   <w:p>
                     <w:pPr>
@@ -4260,7 +4376,7 @@
                               <w:noProof/>
                               <w:lang w:val="de-CH"/>
                             </w:rPr>
-                            <w:t>Backend Components</w:t>
+                            <w:t>Interaction Components</w:t>
                           </w:r>
                           <w:r>
                             <w:rPr>
@@ -4379,7 +4495,7 @@
                         <w:noProof/>
                         <w:lang w:val="de-CH"/>
                       </w:rPr>
-                      <w:t>Backend Components</w:t>
+                      <w:t>Interaction Components</w:t>
                     </w:r>
                     <w:r>
                       <w:rPr>
@@ -4467,7 +4583,7 @@
                               <w:noProof/>
                               <w:color w:val="FFFFFF" w:themeColor="background1"/>
                             </w:rPr>
-                            <w:t>6</w:t>
+                            <w:t>4</w:t>
                           </w:r>
                           <w:r>
                             <w:rPr>
@@ -4521,7 +4637,7 @@
                         <w:noProof/>
                         <w:color w:val="FFFFFF" w:themeColor="background1"/>
                       </w:rPr>
-                      <w:t>6</w:t>
+                      <w:t>4</w:t>
                     </w:r>
                     <w:r>
                       <w:rPr>
@@ -4765,7 +4881,7 @@
                             <w:rPr>
                               <w:noProof/>
                             </w:rPr>
-                            <w:t>Interaction Components</w:t>
+                            <w:t>Backend Components</w:t>
                           </w:r>
                           <w:r>
                             <w:rPr>
@@ -4953,7 +5069,7 @@
                       <w:rPr>
                         <w:noProof/>
                       </w:rPr>
-                      <w:t>Interaction Components</w:t>
+                      <w:t>Backend Components</w:t>
                     </w:r>
                     <w:r>
                       <w:rPr>
@@ -6652,6 +6768,7 @@
     <w:rsid w:val="0034315A"/>
     <w:rsid w:val="00964203"/>
     <w:rsid w:val="00B1029B"/>
+    <w:rsid w:val="00BF6351"/>
   </w:rsids>
   <m:mathPr>
     <m:mathFont m:val="Cambria Math"/>
@@ -7464,7 +7581,7 @@
 </file>
 
 <file path=customXml/itemProps2.xml><?xml version="1.0" encoding="utf-8"?>
-<ds:datastoreItem xmlns:ds="http://schemas.openxmlformats.org/officeDocument/2006/customXml" ds:itemID="{5B21391F-0026-488F-9E88-0EA060433A07}">
+<ds:datastoreItem xmlns:ds="http://schemas.openxmlformats.org/officeDocument/2006/customXml" ds:itemID="{5DD13CD6-BB74-4F7C-92AF-A3AFC4DEAE46}">
   <ds:schemaRefs>
     <ds:schemaRef ds:uri="http://schemas.openxmlformats.org/officeDocument/2006/bibliography"/>
   </ds:schemaRefs>

</xml_diff>